<commit_message>
pdf file storage 20170726
</commit_message>
<xml_diff>
--- a/cv-Xelatex/实习申请表.docx
+++ b/cv-Xelatex/实习申请表.docx
@@ -421,7 +421,7 @@
                 <w:rFonts w:ascii="宋体" w:cs="宋体"/>
                 <w:szCs w:val="21"/>
               </w:rPr>
-              <w:t>10</w:t>
+              <w:t>3</w:t>
             </w:r>
             <w:r>
               <w:rPr>
@@ -477,8 +477,10 @@
                 <w:rFonts w:ascii="宋体" w:cs="宋体"/>
                 <w:szCs w:val="21"/>
               </w:rPr>
-              <w:t>10</w:t>
-            </w:r>
+              <w:t>3</w:t>
+            </w:r>
+            <w:bookmarkStart w:id="0" w:name="_GoBack"/>
+            <w:bookmarkEnd w:id="0"/>
             <w:r>
               <w:rPr>
                 <w:rFonts w:ascii="宋体" w:cs="宋体" w:hint="eastAsia"/>
@@ -561,18 +563,8 @@
               </w:rPr>
               <w:t>□学校：</w:t>
             </w:r>
-            <w:bookmarkStart w:id="0" w:name="_GoBack"/>
-            <w:bookmarkEnd w:id="0"/>
-            <w:r>
-              <w:rPr>
-                <w:sz w:val="21"/>
-                <w:szCs w:val="21"/>
-              </w:rPr>
-              <w:t xml:space="preserve">         </w:t>
-            </w:r>
-            <w:r>
-              <w:rPr>
-                <w:rFonts w:hint="eastAsia"/>
+            <w:r>
+              <w:rPr>
                 <w:sz w:val="21"/>
                 <w:szCs w:val="21"/>
               </w:rPr>
@@ -583,7 +575,14 @@
                 <w:sz w:val="21"/>
                 <w:szCs w:val="21"/>
               </w:rPr>
-              <w:t xml:space="preserve">    </w:t>
+              <w:t xml:space="preserve">13667316625 </w:t>
+            </w:r>
+            <w:r>
+              <w:rPr>
+                <w:sz w:val="21"/>
+                <w:szCs w:val="21"/>
+              </w:rPr>
+              <w:t xml:space="preserve">   </w:t>
             </w:r>
             <w:r>
               <w:rPr>
@@ -1355,7 +1354,7 @@
             <w:rPr>
               <w:noProof/>
             </w:rPr>
-            <w:t>2017-6-9</w:t>
+            <w:t>2017-7-8</w:t>
           </w:r>
           <w:r>
             <w:rPr>
@@ -1434,27 +1433,14 @@
             </w:rPr>
             <w:t>共</w:t>
           </w:r>
-          <w:r>
-            <w:fldChar w:fldCharType="begin"/>
-          </w:r>
-          <w:r>
-            <w:instrText xml:space="preserve"> NUMPAGES  \* Arabic  \* MERGEFORMAT </w:instrText>
-          </w:r>
-          <w:r>
-            <w:fldChar w:fldCharType="separate"/>
-          </w:r>
-          <w:r>
-            <w:rPr>
-              <w:noProof/>
-            </w:rPr>
-            <w:t>1</w:t>
-          </w:r>
-          <w:r>
-            <w:rPr>
-              <w:noProof/>
-            </w:rPr>
-            <w:fldChar w:fldCharType="end"/>
-          </w:r>
+          <w:fldSimple w:instr=" NUMPAGES  \* Arabic  \* MERGEFORMAT ">
+            <w:r>
+              <w:rPr>
+                <w:noProof/>
+              </w:rPr>
+              <w:t>1</w:t>
+            </w:r>
+          </w:fldSimple>
           <w:r>
             <w:rPr>
               <w:rFonts w:hint="eastAsia"/>

</xml_diff>